<commit_message>
changed image on signup page and commented serilog logic from program.cs file
</commit_message>
<xml_diff>
--- a/DocumentGenerationApplication/wwwroot/templates/PDFs/Filled_Offer_Letter_Experienced.docx
+++ b/DocumentGenerationApplication/wwwroot/templates/PDFs/Filled_Offer_Letter_Experienced.docx
@@ -45,7 +45,7 @@
           <w:szCs w:val="22"/>
           <w:lang w:val="en-IN"/>
         </w:rPr>
-        <w:t>23-09-2025</w:t>
+        <w:t>24-09-2025</w:t>
       </w:r>
     </w:p>
     <w:p>
@@ -185,7 +185,7 @@
           <w:rFonts w:asciiTheme="minorHAnsi" w:hAnsiTheme="minorHAnsi" w:cstheme="minorHAnsi"/>
           <w:lang w:val="en-IN"/>
         </w:rPr>
-        <w:t>Virat Kohli</w:t>
+        <w:t>Virat Kohli A</w:t>
       </w:r>
       <w:r>
         <w:rPr>
@@ -219,7 +219,7 @@
           <w:b w:val="0"/>
           <w:bCs w:val="0"/>
         </w:rPr>
-        <w:t>Surya Nagar,</w:t>
+        <w:t>Sudama Nagar,</w:t>
       </w:r>
     </w:p>
     <w:p>
@@ -238,7 +238,7 @@
           <w:b w:val="0"/>
           <w:bCs w:val="0"/>
         </w:rPr>
-        <w:t>Maha Laxmi Nagar, Maharashtra, 452066</w:t>
+        <w:t>Maha Laxmi Nagar, Maharashtra, 451111</w:t>
       </w:r>
     </w:p>
     <w:p>
@@ -280,7 +280,7 @@
           <w:bCs w:val="0"/>
           <w:lang w:val="en-IN"/>
         </w:rPr>
-        <w:t>9988776655</w:t>
+        <w:t>9879809878</w:t>
       </w:r>
     </w:p>
     <w:p>
@@ -503,7 +503,7 @@
           <w:rFonts w:asciiTheme="minorHAnsi" w:hAnsiTheme="minorHAnsi" w:cstheme="minorHAnsi"/>
           <w:lang w:val="pt-BR"/>
         </w:rPr>
-        <w:t>Virat Kohli</w:t>
+        <w:t>Virat Kohli A</w:t>
       </w:r>
       <w:r>
         <w:rPr>
@@ -554,7 +554,7 @@
           <w:b/>
           <w:bCs/>
         </w:rPr>
-        <w:t>Solution Architect</w:t>
+        <w:t>Team Lead</w:t>
       </w:r>
       <w:r>
         <w:rPr>
@@ -700,7 +700,7 @@
           <w:b/>
           <w:bCs/>
         </w:rPr>
-        <w:t>30-08-2025</w:t>
+        <w:t>25-09-2025</w:t>
       </w:r>
       <w:r>
         <w:rPr>
@@ -2034,7 +2034,7 @@
           <w:rFonts w:asciiTheme="minorHAnsi" w:hAnsiTheme="minorHAnsi" w:cstheme="minorHAnsi"/>
           <w:lang w:val="pt-BR"/>
         </w:rPr>
-        <w:t>Virat Kohli</w:t>
+        <w:t>Virat Kohli A</w:t>
       </w:r>
     </w:p>
     <w:p>
@@ -2502,7 +2502,7 @@
                 <w:color w:val="000000"/>
                 <w:lang w:val="en-IN" w:eastAsia="en-IN"/>
               </w:rPr>
-              <w:t>Virat Kohli</w:t>
+              <w:t>Virat Kohli A</w:t>
             </w:r>
           </w:p>
         </w:tc>
@@ -2672,7 +2672,7 @@
                 <w:color w:val="000000"/>
                 <w:lang w:val="en-IN" w:eastAsia="en-IN"/>
               </w:rPr>
-              <w:t>Solution Architect</w:t>
+              <w:t>Team Lead</w:t>
             </w:r>
           </w:p>
         </w:tc>

</xml_diff>